<commit_message>
made game easier to beat
</commit_message>
<xml_diff>
--- a/GAME3033_FinalAssignment_GDD_GengLiRuiChen.docx
+++ b/GAME3033_FinalAssignment_GDD_GengLiRuiChen.docx
@@ -680,7 +680,25 @@
           <w:szCs w:val="24"/>
           <w:lang w:eastAsia="en-CA"/>
         </w:rPr>
-        <w:t>Pause: P (pressing the onscreen button or P to un</w:t>
+        <w:t xml:space="preserve">Pause: P (pressing the onscreen button </w:t>
+      </w:r>
+      <w:r>
+        <w:rPr>
+          <w:rFonts w:ascii="Times New Roman" w:eastAsia="Times New Roman" w:hAnsi="Times New Roman" w:cs="Times New Roman"/>
+          <w:sz w:val="24"/>
+          <w:szCs w:val="24"/>
+          <w:lang w:eastAsia="en-CA"/>
+        </w:rPr>
+        <w:t>to</w:t>
+      </w:r>
+      <w:r>
+        <w:rPr>
+          <w:rFonts w:ascii="Times New Roman" w:eastAsia="Times New Roman" w:hAnsi="Times New Roman" w:cs="Times New Roman"/>
+          <w:sz w:val="24"/>
+          <w:szCs w:val="24"/>
+          <w:lang w:eastAsia="en-CA"/>
+        </w:rPr>
+        <w:t xml:space="preserve"> un</w:t>
       </w:r>
       <w:r>
         <w:rPr>

</xml_diff>